<commit_message>
ajustes no doc e no readme
</commit_message>
<xml_diff>
--- a/Enron_machine_learning.docx
+++ b/Enron_machine_learning.docx
@@ -4127,17 +4127,7 @@
           <w:color w:val="000000" w:themeColor="text1"/>
           <w:lang w:val="pt-BR" w:eastAsia="pt-BR"/>
         </w:rPr>
-        <w:t>.</w:t>
-      </w:r>
-      <w:bookmarkStart w:id="0" w:name="_GoBack"/>
-      <w:bookmarkEnd w:id="0"/>
-      <w:r>
-        <w:rPr>
-          <w:rFonts w:asciiTheme="majorHAnsi" w:eastAsia="Times New Roman" w:hAnsiTheme="majorHAnsi" w:cstheme="majorHAnsi"/>
-          <w:color w:val="000000" w:themeColor="text1"/>
-          <w:lang w:val="pt-BR" w:eastAsia="pt-BR"/>
-        </w:rPr>
-        <w:t xml:space="preserve"> </w:t>
+        <w:t xml:space="preserve">. </w:t>
       </w:r>
       <w:r>
         <w:rPr>
@@ -5831,6 +5821,7 @@
         <w:jc w:val="both"/>
         <w:rPr>
           <w:rFonts w:asciiTheme="majorHAnsi" w:eastAsia="Times New Roman" w:hAnsiTheme="majorHAnsi" w:cstheme="majorHAnsi"/>
+          <w:u w:val="single"/>
           <w:lang w:val="pt-BR" w:eastAsia="pt-BR"/>
         </w:rPr>
       </w:pPr>
@@ -5876,7 +5867,21 @@
           <w:rFonts w:asciiTheme="majorHAnsi" w:eastAsia="Times New Roman" w:hAnsiTheme="majorHAnsi" w:cstheme="majorHAnsi"/>
           <w:lang w:val="pt-BR" w:eastAsia="pt-BR"/>
         </w:rPr>
-        <w:t xml:space="preserve"> devido </w:t>
+        <w:t xml:space="preserve"> devido</w:t>
+      </w:r>
+      <w:r>
+        <w:rPr>
+          <w:rFonts w:asciiTheme="majorHAnsi" w:eastAsia="Times New Roman" w:hAnsiTheme="majorHAnsi" w:cstheme="majorHAnsi"/>
+          <w:lang w:val="pt-BR" w:eastAsia="pt-BR"/>
+        </w:rPr>
+        <w:t xml:space="preserve"> ao</w:t>
+      </w:r>
+      <w:r>
+        <w:rPr>
+          <w:rFonts w:asciiTheme="majorHAnsi" w:eastAsia="Times New Roman" w:hAnsiTheme="majorHAnsi" w:cstheme="majorHAnsi"/>
+          <w:lang w:val="pt-BR" w:eastAsia="pt-BR"/>
+        </w:rPr>
+        <w:t xml:space="preserve"> tamanho do </w:t>
       </w:r>
       <w:proofErr w:type="spellStart"/>
       <w:r>
@@ -5884,7 +5889,7 @@
           <w:rFonts w:asciiTheme="majorHAnsi" w:eastAsia="Times New Roman" w:hAnsiTheme="majorHAnsi" w:cstheme="majorHAnsi"/>
           <w:lang w:val="pt-BR" w:eastAsia="pt-BR"/>
         </w:rPr>
-        <w:t>o</w:t>
+        <w:t>dataset</w:t>
       </w:r>
       <w:proofErr w:type="spellEnd"/>
       <w:r>
@@ -5892,24 +5897,10 @@
           <w:rFonts w:asciiTheme="majorHAnsi" w:eastAsia="Times New Roman" w:hAnsiTheme="majorHAnsi" w:cstheme="majorHAnsi"/>
           <w:lang w:val="pt-BR" w:eastAsia="pt-BR"/>
         </w:rPr>
-        <w:t xml:space="preserve"> tamanho do </w:t>
-      </w:r>
-      <w:proofErr w:type="spellStart"/>
-      <w:r>
-        <w:rPr>
-          <w:rFonts w:asciiTheme="majorHAnsi" w:eastAsia="Times New Roman" w:hAnsiTheme="majorHAnsi" w:cstheme="majorHAnsi"/>
-          <w:lang w:val="pt-BR" w:eastAsia="pt-BR"/>
-        </w:rPr>
-        <w:t>dataset</w:t>
-      </w:r>
-      <w:proofErr w:type="spellEnd"/>
-      <w:r>
-        <w:rPr>
-          <w:rFonts w:asciiTheme="majorHAnsi" w:eastAsia="Times New Roman" w:hAnsiTheme="majorHAnsi" w:cstheme="majorHAnsi"/>
-          <w:lang w:val="pt-BR" w:eastAsia="pt-BR"/>
-        </w:rPr>
         <w:t xml:space="preserve"> ser muito pequeno, com 146 registros, dos quais 18 são POI.</w:t>
       </w:r>
+      <w:bookmarkStart w:id="0" w:name="_GoBack"/>
+      <w:bookmarkEnd w:id="0"/>
     </w:p>
     <w:p>
       <w:pPr>
@@ -5989,7 +5980,49 @@
           <w:rFonts w:asciiTheme="majorHAnsi" w:eastAsia="Times New Roman" w:hAnsiTheme="majorHAnsi" w:cstheme="majorHAnsi"/>
           <w:lang w:val="pt-BR" w:eastAsia="pt-BR"/>
         </w:rPr>
-        <w:t xml:space="preserve"> de 30%, Recall de 50% e F1 de aproximadamente 38%. </w:t>
+        <w:t xml:space="preserve"> de 3</w:t>
+      </w:r>
+      <w:r>
+        <w:rPr>
+          <w:rFonts w:asciiTheme="majorHAnsi" w:eastAsia="Times New Roman" w:hAnsiTheme="majorHAnsi" w:cstheme="majorHAnsi"/>
+          <w:lang w:val="pt-BR" w:eastAsia="pt-BR"/>
+        </w:rPr>
+        <w:t>4</w:t>
+      </w:r>
+      <w:r>
+        <w:rPr>
+          <w:rFonts w:asciiTheme="majorHAnsi" w:eastAsia="Times New Roman" w:hAnsiTheme="majorHAnsi" w:cstheme="majorHAnsi"/>
+          <w:lang w:val="pt-BR" w:eastAsia="pt-BR"/>
+        </w:rPr>
+        <w:t>%, Recall de 5</w:t>
+      </w:r>
+      <w:r>
+        <w:rPr>
+          <w:rFonts w:asciiTheme="majorHAnsi" w:eastAsia="Times New Roman" w:hAnsiTheme="majorHAnsi" w:cstheme="majorHAnsi"/>
+          <w:lang w:val="pt-BR" w:eastAsia="pt-BR"/>
+        </w:rPr>
+        <w:t>4</w:t>
+      </w:r>
+      <w:r>
+        <w:rPr>
+          <w:rFonts w:asciiTheme="majorHAnsi" w:eastAsia="Times New Roman" w:hAnsiTheme="majorHAnsi" w:cstheme="majorHAnsi"/>
+          <w:lang w:val="pt-BR" w:eastAsia="pt-BR"/>
+        </w:rPr>
+        <w:t xml:space="preserve">% e F1 de aproximadamente </w:t>
+      </w:r>
+      <w:r>
+        <w:rPr>
+          <w:rFonts w:asciiTheme="majorHAnsi" w:eastAsia="Times New Roman" w:hAnsiTheme="majorHAnsi" w:cstheme="majorHAnsi"/>
+          <w:lang w:val="pt-BR" w:eastAsia="pt-BR"/>
+        </w:rPr>
+        <w:t>4</w:t>
+      </w:r>
+      <w:r>
+        <w:rPr>
+          <w:rFonts w:asciiTheme="majorHAnsi" w:eastAsia="Times New Roman" w:hAnsiTheme="majorHAnsi" w:cstheme="majorHAnsi"/>
+          <w:lang w:val="pt-BR" w:eastAsia="pt-BR"/>
+        </w:rPr>
+        <w:t xml:space="preserve">8%. </w:t>
       </w:r>
       <w:proofErr w:type="spellStart"/>
       <w:r>
@@ -6005,7 +6038,21 @@
           <w:rFonts w:asciiTheme="majorHAnsi" w:eastAsia="Times New Roman" w:hAnsiTheme="majorHAnsi" w:cstheme="majorHAnsi"/>
           <w:lang w:val="pt-BR" w:eastAsia="pt-BR"/>
         </w:rPr>
-        <w:t xml:space="preserve"> significa que em 30% dos casos, o modelo classifica os funcionários como POI. O recall significa que para todos os casos de POI reais, o </w:t>
+        <w:t xml:space="preserve"> significa que em 3</w:t>
+      </w:r>
+      <w:r>
+        <w:rPr>
+          <w:rFonts w:asciiTheme="majorHAnsi" w:eastAsia="Times New Roman" w:hAnsiTheme="majorHAnsi" w:cstheme="majorHAnsi"/>
+          <w:lang w:val="pt-BR" w:eastAsia="pt-BR"/>
+        </w:rPr>
+        <w:t>4</w:t>
+      </w:r>
+      <w:r>
+        <w:rPr>
+          <w:rFonts w:asciiTheme="majorHAnsi" w:eastAsia="Times New Roman" w:hAnsiTheme="majorHAnsi" w:cstheme="majorHAnsi"/>
+          <w:lang w:val="pt-BR" w:eastAsia="pt-BR"/>
+        </w:rPr>
+        <w:t xml:space="preserve">% dos casos, o modelo classifica os funcionários como POI. O recall significa que para todos os casos de POI reais, o </w:t>
       </w:r>
       <w:r>
         <w:rPr>
@@ -6013,7 +6060,21 @@
           <w:lang w:val="pt-BR" w:eastAsia="pt-BR"/>
         </w:rPr>
         <w:lastRenderedPageBreak/>
-        <w:t xml:space="preserve">modelo classifica 50% como POI. O F1 </w:t>
+        <w:t>modelo classifica 5</w:t>
+      </w:r>
+      <w:r>
+        <w:rPr>
+          <w:rFonts w:asciiTheme="majorHAnsi" w:eastAsia="Times New Roman" w:hAnsiTheme="majorHAnsi" w:cstheme="majorHAnsi"/>
+          <w:lang w:val="pt-BR" w:eastAsia="pt-BR"/>
+        </w:rPr>
+        <w:t>4</w:t>
+      </w:r>
+      <w:r>
+        <w:rPr>
+          <w:rFonts w:asciiTheme="majorHAnsi" w:eastAsia="Times New Roman" w:hAnsiTheme="majorHAnsi" w:cstheme="majorHAnsi"/>
+          <w:lang w:val="pt-BR" w:eastAsia="pt-BR"/>
+        </w:rPr>
+        <w:t xml:space="preserve">% como POI. O F1 </w:t>
       </w:r>
       <w:r>
         <w:rPr>
@@ -6036,23 +6097,21 @@
           <w:rFonts w:asciiTheme="majorHAnsi" w:eastAsia="Times New Roman" w:hAnsiTheme="majorHAnsi" w:cstheme="majorHAnsi"/>
           <w:lang w:val="pt-BR" w:eastAsia="pt-BR"/>
         </w:rPr>
-        <w:t xml:space="preserve"> e </w:t>
-      </w:r>
-      <w:proofErr w:type="spellStart"/>
-      <w:r>
-        <w:rPr>
-          <w:rFonts w:asciiTheme="majorHAnsi" w:eastAsia="Times New Roman" w:hAnsiTheme="majorHAnsi" w:cstheme="majorHAnsi"/>
-          <w:lang w:val="pt-BR" w:eastAsia="pt-BR"/>
-        </w:rPr>
-        <w:t>racall</w:t>
-      </w:r>
-      <w:proofErr w:type="spellEnd"/>
-      <w:r>
-        <w:rPr>
-          <w:rFonts w:asciiTheme="majorHAnsi" w:eastAsia="Times New Roman" w:hAnsiTheme="majorHAnsi" w:cstheme="majorHAnsi"/>
-          <w:lang w:val="pt-BR" w:eastAsia="pt-BR"/>
-        </w:rPr>
-        <w:t xml:space="preserve"> onde F1= 2 * (</w:t>
+        <w:t xml:space="preserve"> e r</w:t>
+      </w:r>
+      <w:r>
+        <w:rPr>
+          <w:rFonts w:asciiTheme="majorHAnsi" w:eastAsia="Times New Roman" w:hAnsiTheme="majorHAnsi" w:cstheme="majorHAnsi"/>
+          <w:lang w:val="pt-BR" w:eastAsia="pt-BR"/>
+        </w:rPr>
+        <w:t>e</w:t>
+      </w:r>
+      <w:r>
+        <w:rPr>
+          <w:rFonts w:asciiTheme="majorHAnsi" w:eastAsia="Times New Roman" w:hAnsiTheme="majorHAnsi" w:cstheme="majorHAnsi"/>
+          <w:lang w:val="pt-BR" w:eastAsia="pt-BR"/>
+        </w:rPr>
+        <w:t>call onde F1= 2 * (</w:t>
       </w:r>
       <w:proofErr w:type="spellStart"/>
       <w:r>
@@ -10516,6 +10575,7 @@
     <w:rsid w:val="00544822"/>
     <w:rsid w:val="005B285B"/>
     <w:rsid w:val="00624C6D"/>
+    <w:rsid w:val="009150C0"/>
     <w:rsid w:val="00B41DDF"/>
     <w:rsid w:val="00E0054F"/>
   </w:rsids>
@@ -11303,7 +11363,7 @@
 </file>
 
 <file path=customXml/itemProps2.xml><?xml version="1.0" encoding="utf-8"?>
-<ds:datastoreItem xmlns:ds="http://schemas.openxmlformats.org/officeDocument/2006/customXml" ds:itemID="{DE61F204-89B9-4BDD-BBB6-2D323993D924}">
+<ds:datastoreItem xmlns:ds="http://schemas.openxmlformats.org/officeDocument/2006/customXml" ds:itemID="{BF4722A5-32AA-4100-A923-C345C0D14460}">
   <ds:schemaRefs>
     <ds:schemaRef ds:uri="http://schemas.openxmlformats.org/officeDocument/2006/bibliography"/>
   </ds:schemaRefs>

</xml_diff>